<commit_message>
LoadImage in PlayerShip changed and other minor changes
</commit_message>
<xml_diff>
--- a/Trabajo Práctico Técnicas de Optimización Arández Adriel.docx
+++ b/Trabajo Práctico Técnicas de Optimización Arández Adriel.docx
@@ -77,25 +77,11 @@
     </w:p>
     <w:p>
       <w:r>
-        <w:t xml:space="preserve">En la primer medición se puede ver que el método </w:t>
-      </w:r>
-      <w:proofErr w:type="spellStart"/>
-      <w:proofErr w:type="gramStart"/>
-      <w:r>
-        <w:t>FullUpdate</w:t>
-      </w:r>
-      <w:proofErr w:type="spellEnd"/>
-      <w:r>
-        <w:t>(</w:t>
-      </w:r>
-      <w:proofErr w:type="gramEnd"/>
-      <w:r>
-        <w:t xml:space="preserve">) está consumiendo gran parte de la capacidad de proceso, esto en parte debido a la larga cadena que </w:t>
+        <w:t xml:space="preserve">En la primer medición se puede ver que el método FullUpdate() está consumiendo gran parte de la capacidad de proceso, esto en parte debido a la larga cadena que </w:t>
       </w:r>
       <w:r>
         <w:t xml:space="preserve">de </w:t>
       </w:r>
-      <w:proofErr w:type="spellStart"/>
       <w:r>
         <w:rPr>
           <w:i/>
@@ -103,22 +89,12 @@
         </w:rPr>
         <w:t>children</w:t>
       </w:r>
-      <w:proofErr w:type="spellEnd"/>
       <w:r>
         <w:t xml:space="preserve"> encadenados </w:t>
       </w:r>
       <w:r>
-        <w:t xml:space="preserve">que posee cada </w:t>
-      </w:r>
-      <w:proofErr w:type="spellStart"/>
-      <w:r>
-        <w:t>GameObject</w:t>
-      </w:r>
-      <w:proofErr w:type="spellEnd"/>
-      <w:r>
-        <w:t xml:space="preserve"> en base al objeto </w:t>
-      </w:r>
-      <w:proofErr w:type="spellStart"/>
+        <w:t xml:space="preserve">que posee cada GameObject en base al objeto </w:t>
+      </w:r>
       <w:r>
         <w:rPr>
           <w:i/>
@@ -126,7 +102,6 @@
         </w:rPr>
         <w:t>world</w:t>
       </w:r>
-      <w:proofErr w:type="spellEnd"/>
       <w:r>
         <w:t xml:space="preserve"> que los engloba</w:t>
       </w:r>
@@ -136,7 +111,6 @@
       <w:r>
         <w:t xml:space="preserve">hacía que se ejecutase en sus </w:t>
       </w:r>
-      <w:proofErr w:type="spellStart"/>
       <w:r>
         <w:rPr>
           <w:i/>
@@ -144,7 +118,6 @@
         </w:rPr>
         <w:t>children</w:t>
       </w:r>
-      <w:proofErr w:type="spellEnd"/>
       <w:r>
         <w:t>.</w:t>
       </w:r>
@@ -152,31 +125,10 @@
         <w:t xml:space="preserve"> </w:t>
       </w:r>
       <w:r>
-        <w:t xml:space="preserve">Lo mismo sucedía con el método </w:t>
-      </w:r>
-      <w:proofErr w:type="spellStart"/>
-      <w:proofErr w:type="gramStart"/>
-      <w:r>
-        <w:t>FullDrawOn</w:t>
-      </w:r>
-      <w:proofErr w:type="spellEnd"/>
-      <w:r>
-        <w:t>(</w:t>
-      </w:r>
-      <w:proofErr w:type="gramEnd"/>
-      <w:r>
-        <w:t>).</w:t>
-      </w:r>
-      <w:r>
-        <w:t xml:space="preserve"> En teoría si solo se ejecutara un </w:t>
-      </w:r>
-      <w:proofErr w:type="spellStart"/>
-      <w:r>
-        <w:t>Update</w:t>
-      </w:r>
-      <w:proofErr w:type="spellEnd"/>
-      <w:r>
-        <w:t xml:space="preserve"> por cada objeto el rendimiento mejoraría.</w:t>
+        <w:t>Lo mismo sucedía con el método FullDrawOn().</w:t>
+      </w:r>
+      <w:r>
+        <w:t xml:space="preserve"> En teoría si solo se ejecutara un Update por cada objeto el rendimiento mejoraría.</w:t>
       </w:r>
     </w:p>
     <w:p>
@@ -192,34 +144,16 @@
         <w:t xml:space="preserve"> elección fue reemplazar esto </w:t>
       </w:r>
       <w:r>
-        <w:t xml:space="preserve">por ejecutar un </w:t>
-      </w:r>
-      <w:proofErr w:type="spellStart"/>
-      <w:r>
-        <w:t>FullUpdate</w:t>
-      </w:r>
-      <w:proofErr w:type="spellEnd"/>
-      <w:r>
-        <w:t xml:space="preserve"> y el </w:t>
-      </w:r>
-      <w:proofErr w:type="spellStart"/>
-      <w:r>
-        <w:t>FullDrawOn</w:t>
-      </w:r>
-      <w:proofErr w:type="spellEnd"/>
+        <w:t>por ejecutar un FullUpdate</w:t>
+      </w:r>
+      <w:r>
+        <w:t xml:space="preserve"> y el FullDrawOn</w:t>
+      </w:r>
       <w:r>
         <w:t xml:space="preserve"> </w:t>
       </w:r>
       <w:r>
-        <w:t xml:space="preserve">de manera individual por cada </w:t>
-      </w:r>
-      <w:proofErr w:type="spellStart"/>
-      <w:r>
-        <w:t>GameObject</w:t>
-      </w:r>
-      <w:proofErr w:type="spellEnd"/>
-      <w:r>
-        <w:t xml:space="preserve"> desde la escena principal.</w:t>
+        <w:t>de manera individual por cada GameObject desde la escena principal.</w:t>
       </w:r>
     </w:p>
     <w:p>
@@ -393,45 +327,11 @@
       <w:r>
         <w:t xml:space="preserve">En la segunda medición se puede notar como los métodos </w:t>
       </w:r>
-      <w:proofErr w:type="spellStart"/>
-      <w:proofErr w:type="gramStart"/>
-      <w:r>
-        <w:t>CheckForPowerUps</w:t>
-      </w:r>
-      <w:proofErr w:type="spellEnd"/>
-      <w:r>
-        <w:t>(</w:t>
-      </w:r>
-      <w:proofErr w:type="gramEnd"/>
-      <w:r>
-        <w:t xml:space="preserve">) y </w:t>
-      </w:r>
-      <w:proofErr w:type="spellStart"/>
-      <w:r>
-        <w:t>CheckForCollision</w:t>
-      </w:r>
-      <w:proofErr w:type="spellEnd"/>
-      <w:r>
-        <w:t xml:space="preserve">() </w:t>
-      </w:r>
-      <w:r>
-        <w:t xml:space="preserve">contenidos en el </w:t>
-      </w:r>
-      <w:proofErr w:type="spellStart"/>
-      <w:r>
-        <w:t>Update</w:t>
-      </w:r>
-      <w:proofErr w:type="spellEnd"/>
-      <w:r>
-        <w:t xml:space="preserve"> de la clase </w:t>
-      </w:r>
-      <w:proofErr w:type="spellStart"/>
-      <w:r>
-        <w:t>PlayerShip</w:t>
-      </w:r>
-      <w:proofErr w:type="spellEnd"/>
-      <w:r>
-        <w:t xml:space="preserve"> ocupan gran parte del procesamiento</w:t>
+      <w:r>
+        <w:t xml:space="preserve">CheckForPowerUps() y CheckForCollision() </w:t>
+      </w:r>
+      <w:r>
+        <w:t>contenidos en el Update de la clase PlayerShip ocupan gran parte del procesamiento</w:t>
       </w:r>
       <w:r>
         <w:t>. El motivo es probablemente la manera en la cual se obtiene y compara con otros objetos para confirmar sus colisiones,</w:t>
@@ -524,12 +424,7 @@
     </w:p>
     <w:p>
       <w:r>
-        <w:t xml:space="preserve">La tercera medición dio como resultado que el método </w:t>
-      </w:r>
-      <w:proofErr w:type="spellStart"/>
-      <w:proofErr w:type="gramStart"/>
-      <w:r>
-        <w:t>FillSc</w:t>
+        <w:t>La tercera medición dio como resultado que el método FillSc</w:t>
       </w:r>
       <w:r>
         <w:t>r</w:t>
@@ -538,15 +433,7 @@
         <w:t>een</w:t>
       </w:r>
       <w:r>
-        <w:t>Tiled</w:t>
-      </w:r>
-      <w:proofErr w:type="spellEnd"/>
-      <w:r>
-        <w:t>(</w:t>
-      </w:r>
-      <w:proofErr w:type="gramEnd"/>
-      <w:r>
-        <w:t xml:space="preserve">) consumía mucho, mas puntualmente la utilización de Bitmap, el cual es creado en cada </w:t>
+        <w:t xml:space="preserve">Tiled() consumía mucho, mas puntualmente la utilización de Bitmap, el cual es creado en cada </w:t>
       </w:r>
       <w:r>
         <w:t>actualización de dibujado, tener uno ya creado probablemente mejorara la performance.</w:t>
@@ -628,15 +515,7 @@
         <w:t>En est</w:t>
       </w:r>
       <w:r>
-        <w:t xml:space="preserve">a medición es visible como el método </w:t>
-      </w:r>
-      <w:proofErr w:type="spellStart"/>
-      <w:r>
-        <w:t>LoadImage</w:t>
-      </w:r>
-      <w:proofErr w:type="spellEnd"/>
-      <w:r>
-        <w:t xml:space="preserve"> es poco eficiente ya que en cada actualización debe recargar la imagen correspondiente a cada nave enemiga antes de dibujarla, esto podría ser mejorado si la imagen fuera cargada y almacenada previamente</w:t>
+        <w:t>a medición es visible como el método LoadImage es poco eficiente ya que en cada actualización debe recargar la imagen correspondiente a cada nave enemiga antes de dibujarla, esto podría ser mejorado si la imagen fuera cargada y almacenada previamente</w:t>
       </w:r>
       <w:r>
         <w:t>, p</w:t>
@@ -656,6 +535,211 @@
       </w:r>
       <w:r>
         <w:t xml:space="preserve"> y no cargarla en cada redibujado mejoró el rendimiento.</w:t>
+      </w:r>
+    </w:p>
+    <w:p>
+      <w:r>
+        <w:t>Quinta medición:</w:t>
+      </w:r>
+    </w:p>
+    <w:p>
+      <w:r>
+        <w:rPr>
+          <w:noProof/>
+        </w:rPr>
+        <w:drawing>
+          <wp:inline distT="0" distB="0" distL="0" distR="0" wp14:anchorId="26C76F24" wp14:editId="6954AEE4">
+            <wp:extent cx="4543425" cy="2191155"/>
+            <wp:effectExtent l="0" t="0" r="0" b="0"/>
+            <wp:docPr id="7" name="Imagen 7"/>
+            <wp:cNvGraphicFramePr>
+              <a:graphicFrameLocks xmlns:a="http://schemas.openxmlformats.org/drawingml/2006/main" noChangeAspect="1"/>
+            </wp:cNvGraphicFramePr>
+            <a:graphic xmlns:a="http://schemas.openxmlformats.org/drawingml/2006/main">
+              <a:graphicData uri="http://schemas.openxmlformats.org/drawingml/2006/picture">
+                <pic:pic xmlns:pic="http://schemas.openxmlformats.org/drawingml/2006/picture">
+                  <pic:nvPicPr>
+                    <pic:cNvPr id="1" name=""/>
+                    <pic:cNvPicPr/>
+                  </pic:nvPicPr>
+                  <pic:blipFill rotWithShape="1">
+                    <a:blip r:embed="rId10"/>
+                    <a:srcRect l="27340" t="16628" r="22918" b="40703"/>
+                    <a:stretch/>
+                  </pic:blipFill>
+                  <pic:spPr bwMode="auto">
+                    <a:xfrm>
+                      <a:off x="0" y="0"/>
+                      <a:ext cx="4561037" cy="2199649"/>
+                    </a:xfrm>
+                    <a:prstGeom prst="rect">
+                      <a:avLst/>
+                    </a:prstGeom>
+                    <a:ln>
+                      <a:noFill/>
+                    </a:ln>
+                    <a:extLst>
+                      <a:ext uri="{53640926-AAD7-44D8-BBD7-CCE9431645EC}">
+                        <a14:shadowObscured xmlns:a14="http://schemas.microsoft.com/office/drawing/2010/main"/>
+                      </a:ext>
+                    </a:extLst>
+                  </pic:spPr>
+                </pic:pic>
+              </a:graphicData>
+            </a:graphic>
+          </wp:inline>
+        </w:drawing>
+      </w:r>
+    </w:p>
+    <w:p>
+      <w:r>
+        <w:t>En esta medición puede verse claramente que la cantidad de instancias dentro de la aplicación va constantemente en aumento, ocupando memoria innecesaria y probablemente realizando procesamientos que no serán útiles. Para solucionarlo la idea es destruir todos los objetos en los cuales su X sea menos a 0, ósea que estén fuera de la zona visible.</w:t>
+      </w:r>
+    </w:p>
+    <w:p>
+      <w:r>
+        <w:t>Resolución:</w:t>
+      </w:r>
+    </w:p>
+    <w:p>
+      <w:pPr>
+        <w:rPr>
+          <w:noProof/>
+        </w:rPr>
+      </w:pPr>
+      <w:r>
+        <w:t>Al principio la solución fue eliminar desde el FullUpdate los Gameobjects cuya X fuera inferior a 0, esto resultó bien excepto por el hecho que un tipo de nave enemiga precisaba de la información de su parent, pero ésta era destruida al llegar a 0. La solución entonces, para no alterar el funcionamiento, fue destruir los Gameobject al llegar a -5 y ejecutar el código de las naves enemigas solo si su parent existía.</w:t>
+      </w:r>
+      <w:r>
+        <w:rPr>
+          <w:noProof/>
+        </w:rPr>
+        <w:t xml:space="preserve"> </w:t>
+      </w:r>
+      <w:r>
+        <w:rPr>
+          <w:noProof/>
+        </w:rPr>
+        <w:t>La cantidad de instancias se redujo considerablemente.</w:t>
+      </w:r>
+    </w:p>
+    <w:p>
+      <w:r>
+        <w:rPr>
+          <w:noProof/>
+        </w:rPr>
+        <w:lastRenderedPageBreak/>
+        <w:drawing>
+          <wp:inline distT="0" distB="0" distL="0" distR="0" wp14:anchorId="1FDAE780" wp14:editId="2603B791">
+            <wp:extent cx="4480271" cy="2200275"/>
+            <wp:effectExtent l="0" t="0" r="0" b="0"/>
+            <wp:docPr id="8" name="Imagen 8"/>
+            <wp:cNvGraphicFramePr>
+              <a:graphicFrameLocks xmlns:a="http://schemas.openxmlformats.org/drawingml/2006/main" noChangeAspect="1"/>
+            </wp:cNvGraphicFramePr>
+            <a:graphic xmlns:a="http://schemas.openxmlformats.org/drawingml/2006/main">
+              <a:graphicData uri="http://schemas.openxmlformats.org/drawingml/2006/picture">
+                <pic:pic xmlns:pic="http://schemas.openxmlformats.org/drawingml/2006/picture">
+                  <pic:nvPicPr>
+                    <pic:cNvPr id="1" name=""/>
+                    <pic:cNvPicPr/>
+                  </pic:nvPicPr>
+                  <pic:blipFill rotWithShape="1">
+                    <a:blip r:embed="rId11"/>
+                    <a:srcRect l="4762" t="6589" r="45673" b="50115"/>
+                    <a:stretch/>
+                  </pic:blipFill>
+                  <pic:spPr bwMode="auto">
+                    <a:xfrm>
+                      <a:off x="0" y="0"/>
+                      <a:ext cx="4498629" cy="2209291"/>
+                    </a:xfrm>
+                    <a:prstGeom prst="rect">
+                      <a:avLst/>
+                    </a:prstGeom>
+                    <a:ln>
+                      <a:noFill/>
+                    </a:ln>
+                    <a:extLst>
+                      <a:ext uri="{53640926-AAD7-44D8-BBD7-CCE9431645EC}">
+                        <a14:shadowObscured xmlns:a14="http://schemas.microsoft.com/office/drawing/2010/main"/>
+                      </a:ext>
+                    </a:extLst>
+                  </pic:spPr>
+                </pic:pic>
+              </a:graphicData>
+            </a:graphic>
+          </wp:inline>
+        </w:drawing>
+      </w:r>
+    </w:p>
+    <w:p>
+      <w:r>
+        <w:t>Sexta medición:</w:t>
+      </w:r>
+    </w:p>
+    <w:p>
+      <w:r>
+        <w:rPr>
+          <w:noProof/>
+        </w:rPr>
+        <w:drawing>
+          <wp:inline distT="0" distB="0" distL="0" distR="0" wp14:anchorId="681F711A" wp14:editId="2405BA0A">
+            <wp:extent cx="4695825" cy="1808087"/>
+            <wp:effectExtent l="0" t="0" r="0" b="1905"/>
+            <wp:docPr id="9" name="Imagen 9"/>
+            <wp:cNvGraphicFramePr>
+              <a:graphicFrameLocks xmlns:a="http://schemas.openxmlformats.org/drawingml/2006/main" noChangeAspect="1"/>
+            </wp:cNvGraphicFramePr>
+            <a:graphic xmlns:a="http://schemas.openxmlformats.org/drawingml/2006/main">
+              <a:graphicData uri="http://schemas.openxmlformats.org/drawingml/2006/picture">
+                <pic:pic xmlns:pic="http://schemas.openxmlformats.org/drawingml/2006/picture">
+                  <pic:nvPicPr>
+                    <pic:cNvPr id="1" name=""/>
+                    <pic:cNvPicPr/>
+                  </pic:nvPicPr>
+                  <pic:blipFill rotWithShape="1">
+                    <a:blip r:embed="rId12"/>
+                    <a:srcRect l="16757" t="16943" r="19567" b="39447"/>
+                    <a:stretch/>
+                  </pic:blipFill>
+                  <pic:spPr bwMode="auto">
+                    <a:xfrm>
+                      <a:off x="0" y="0"/>
+                      <a:ext cx="4717174" cy="1816307"/>
+                    </a:xfrm>
+                    <a:prstGeom prst="rect">
+                      <a:avLst/>
+                    </a:prstGeom>
+                    <a:ln>
+                      <a:noFill/>
+                    </a:ln>
+                    <a:extLst>
+                      <a:ext uri="{53640926-AAD7-44D8-BBD7-CCE9431645EC}">
+                        <a14:shadowObscured xmlns:a14="http://schemas.microsoft.com/office/drawing/2010/main"/>
+                      </a:ext>
+                    </a:extLst>
+                  </pic:spPr>
+                </pic:pic>
+              </a:graphicData>
+            </a:graphic>
+          </wp:inline>
+        </w:drawing>
+      </w:r>
+    </w:p>
+    <w:p>
+      <w:r>
+        <w:t>En esta medición, así como n la cuarte se puede ver que cada vez que se va a dibujar la nave del jugador se carga desde los recursos, para optimizarlo lo ideal sería hacerlo solo una vez.</w:t>
+      </w:r>
+    </w:p>
+    <w:p>
+      <w:r>
+        <w:t>Resolución:</w:t>
+      </w:r>
+    </w:p>
+    <w:p>
+      <w:r>
+        <w:t>Luego de realizar el cambio mencionado, cargando la imagen solo al principio, esa parte del código ya no ocupa tantos recursos.</w:t>
       </w:r>
       <w:bookmarkStart w:id="0" w:name="_GoBack"/>
       <w:bookmarkEnd w:id="0"/>

</xml_diff>